<commit_message>
Improved this assignment :)
</commit_message>
<xml_diff>
--- a/Chapter12_StudentData/StudentDataContainers.docx
+++ b/Chapter12_StudentData/StudentDataContainers.docx
@@ -161,26 +161,58 @@
           <w:sz w:val="16"/>
           <w:szCs w:val="16"/>
         </w:rPr>
-        <w:t xml:space="preserve">       English [80, 100]</w:t>
-      </w:r>
-    </w:p>
-    <w:p>
-      <w:pPr>
-        <w:spacing w:line="240" w:lineRule="auto"/>
-        <w:contextualSpacing/>
-        <w:rPr>
-          <w:rFonts w:ascii="Courier New" w:hAnsi="Courier New" w:cs="Courier New"/>
-          <w:sz w:val="16"/>
-          <w:szCs w:val="16"/>
-        </w:rPr>
-      </w:pPr>
-      <w:r>
-        <w:rPr>
-          <w:rFonts w:ascii="Courier New" w:hAnsi="Courier New" w:cs="Courier New"/>
-          <w:sz w:val="16"/>
-          <w:szCs w:val="16"/>
-        </w:rPr>
-        <w:t xml:space="preserve">       Science [100, 80]</w:t>
+        <w:t xml:space="preserve">       </w:t>
+      </w:r>
+      <w:r>
+        <w:rPr>
+          <w:rFonts w:ascii="Courier New" w:hAnsi="Courier New" w:cs="Courier New"/>
+          <w:sz w:val="16"/>
+          <w:szCs w:val="16"/>
+        </w:rPr>
+        <w:t>English</w:t>
+      </w:r>
+      <w:r>
+        <w:rPr>
+          <w:rFonts w:ascii="Courier New" w:hAnsi="Courier New" w:cs="Courier New"/>
+          <w:sz w:val="16"/>
+          <w:szCs w:val="16"/>
+        </w:rPr>
+        <w:t xml:space="preserve"> [80, 100]</w:t>
+      </w:r>
+    </w:p>
+    <w:p>
+      <w:pPr>
+        <w:spacing w:line="240" w:lineRule="auto"/>
+        <w:contextualSpacing/>
+        <w:rPr>
+          <w:rFonts w:ascii="Courier New" w:hAnsi="Courier New" w:cs="Courier New"/>
+          <w:sz w:val="16"/>
+          <w:szCs w:val="16"/>
+        </w:rPr>
+      </w:pPr>
+      <w:r>
+        <w:rPr>
+          <w:rFonts w:ascii="Courier New" w:hAnsi="Courier New" w:cs="Courier New"/>
+          <w:sz w:val="16"/>
+          <w:szCs w:val="16"/>
+        </w:rPr>
+        <w:t xml:space="preserve">       </w:t>
+      </w:r>
+      <w:r>
+        <w:rPr>
+          <w:rFonts w:ascii="Courier New" w:hAnsi="Courier New" w:cs="Courier New"/>
+          <w:sz w:val="16"/>
+          <w:szCs w:val="16"/>
+        </w:rPr>
+        <w:t>Science</w:t>
+      </w:r>
+      <w:r>
+        <w:rPr>
+          <w:rFonts w:ascii="Courier New" w:hAnsi="Courier New" w:cs="Courier New"/>
+          <w:sz w:val="16"/>
+          <w:szCs w:val="16"/>
+        </w:rPr>
+        <w:t xml:space="preserve"> [100, 80]</w:t>
       </w:r>
     </w:p>
     <w:p>
@@ -277,7 +309,7 @@
           <w:sz w:val="16"/>
           <w:szCs w:val="16"/>
         </w:rPr>
-        <w:t>'firstName'</w:t>
+        <w:t>‘first_name’</w:t>
       </w:r>
       <w:r>
         <w:rPr>
@@ -327,7 +359,7 @@
           <w:sz w:val="16"/>
           <w:szCs w:val="16"/>
         </w:rPr>
-        <w:t>'lastName'</w:t>
+        <w:t>‘last_name’</w:t>
       </w:r>
       <w:r>
         <w:rPr>
@@ -554,7 +586,7 @@
           <w:sz w:val="16"/>
           <w:szCs w:val="16"/>
         </w:rPr>
-        <w:t>'Math'</w:t>
+        <w:t>‘math’</w:t>
       </w:r>
       <w:r>
         <w:rPr>
@@ -966,6 +998,8 @@
         <w:spacing w:line="240" w:lineRule="auto"/>
         <w:contextualSpacing/>
       </w:pPr>
+      <w:bookmarkStart w:id="0" w:name="_GoBack"/>
+      <w:bookmarkEnd w:id="0"/>
     </w:p>
     <w:p>
       <w:pPr>
@@ -1283,7 +1317,7 @@
           <w:sz w:val="16"/>
           <w:szCs w:val="16"/>
         </w:rPr>
-        <w:t>class</w:t>
+        <w:t>course</w:t>
       </w:r>
       <w:r>
         <w:rPr>
@@ -1315,7 +1349,7 @@
           <w:sz w:val="16"/>
           <w:szCs w:val="16"/>
         </w:rPr>
-        <w:t>class</w:t>
+        <w:t>course</w:t>
       </w:r>
       <w:r>
         <w:rPr>
@@ -1408,7 +1442,7 @@
           <w:sz w:val="16"/>
           <w:szCs w:val="16"/>
         </w:rPr>
-        <w:t>class</w:t>
+        <w:t>course</w:t>
       </w:r>
       <w:r>
         <w:rPr>
@@ -1477,7 +1511,7 @@
           <w:sz w:val="16"/>
           <w:szCs w:val="16"/>
         </w:rPr>
-        <w:t>class</w:t>
+        <w:t>course</w:t>
       </w:r>
       <w:r>
         <w:rPr>
@@ -1487,6 +1521,18 @@
         </w:rPr>
         <w:t>, and student’s grade list</w:t>
       </w:r>
+    </w:p>
+    <w:p>
+      <w:pPr>
+        <w:spacing w:line="240" w:lineRule="auto"/>
+        <w:ind w:firstLine="720"/>
+        <w:contextualSpacing/>
+        <w:rPr>
+          <w:rFonts w:ascii="Courier New" w:hAnsi="Courier New" w:cs="Courier New"/>
+          <w:sz w:val="16"/>
+          <w:szCs w:val="16"/>
+        </w:rPr>
+      </w:pPr>
     </w:p>
     <w:p>
       <w:pPr>
@@ -2220,65 +2266,88 @@
     <w:p>
       <w:pPr>
         <w:spacing w:line="240" w:lineRule="auto"/>
-        <w:ind w:left="720"/>
-        <w:contextualSpacing/>
-        <w:rPr>
-          <w:rFonts w:ascii="Courier New" w:hAnsi="Courier New" w:cs="Courier New"/>
-          <w:sz w:val="16"/>
-          <w:szCs w:val="16"/>
-        </w:rPr>
-      </w:pPr>
-      <w:r>
-        <w:rPr>
-          <w:rFonts w:ascii="Courier New" w:hAnsi="Courier New" w:cs="Courier New"/>
-          <w:sz w:val="16"/>
-          <w:szCs w:val="16"/>
-        </w:rPr>
-        <w:t xml:space="preserve">append the current season’s sports set to the all sports </w:t>
-      </w:r>
-      <w:r>
-        <w:rPr>
-          <w:rFonts w:ascii="Courier New" w:hAnsi="Courier New" w:cs="Courier New"/>
-          <w:sz w:val="16"/>
-          <w:szCs w:val="16"/>
-        </w:rPr>
-        <w:t xml:space="preserve">list by converting the set to a list and using the </w:t>
-      </w:r>
-      <w:r>
-        <w:rPr>
-          <w:rFonts w:ascii="Courier New" w:hAnsi="Courier New" w:cs="Courier New"/>
-          <w:sz w:val="16"/>
-          <w:szCs w:val="16"/>
-        </w:rPr>
-        <w:t>extend</w:t>
-      </w:r>
-      <w:r>
-        <w:rPr>
-          <w:rFonts w:ascii="Courier New" w:hAnsi="Courier New" w:cs="Courier New"/>
-          <w:sz w:val="16"/>
-          <w:szCs w:val="16"/>
-        </w:rPr>
-        <w:t xml:space="preserve"> </w:t>
-      </w:r>
-      <w:r>
-        <w:rPr>
-          <w:rFonts w:ascii="Courier New" w:hAnsi="Courier New" w:cs="Courier New"/>
-          <w:sz w:val="16"/>
-          <w:szCs w:val="16"/>
-        </w:rPr>
-        <w:t>function to append it</w:t>
-      </w:r>
-    </w:p>
-    <w:p>
-      <w:pPr>
-        <w:spacing w:line="240" w:lineRule="auto"/>
-        <w:contextualSpacing/>
-        <w:rPr>
-          <w:rFonts w:ascii="Courier New" w:hAnsi="Courier New" w:cs="Courier New"/>
-          <w:sz w:val="16"/>
-          <w:szCs w:val="16"/>
-        </w:rPr>
-      </w:pPr>
+        <w:contextualSpacing/>
+        <w:rPr>
+          <w:rFonts w:ascii="Courier New" w:hAnsi="Courier New" w:cs="Courier New"/>
+          <w:sz w:val="16"/>
+          <w:szCs w:val="16"/>
+        </w:rPr>
+      </w:pPr>
+      <w:r>
+        <w:rPr>
+          <w:rFonts w:ascii="Courier New" w:hAnsi="Courier New" w:cs="Courier New"/>
+          <w:sz w:val="16"/>
+          <w:szCs w:val="16"/>
+        </w:rPr>
+        <w:t xml:space="preserve">    </w:t>
+      </w:r>
+      <w:r>
+        <w:rPr>
+          <w:rFonts w:ascii="Courier New" w:hAnsi="Courier New" w:cs="Courier New"/>
+          <w:sz w:val="16"/>
+          <w:szCs w:val="16"/>
+        </w:rPr>
+        <w:t xml:space="preserve">convert the </w:t>
+      </w:r>
+      <w:r>
+        <w:rPr>
+          <w:rFonts w:ascii="Courier New" w:hAnsi="Courier New" w:cs="Courier New"/>
+          <w:sz w:val="16"/>
+          <w:szCs w:val="16"/>
+        </w:rPr>
+        <w:t xml:space="preserve">current season’s </w:t>
+      </w:r>
+      <w:r>
+        <w:rPr>
+          <w:rFonts w:ascii="Courier New" w:hAnsi="Courier New" w:cs="Courier New"/>
+          <w:sz w:val="16"/>
+          <w:szCs w:val="16"/>
+        </w:rPr>
+        <w:t>set to a list</w:t>
+      </w:r>
+    </w:p>
+    <w:p>
+      <w:pPr>
+        <w:spacing w:line="240" w:lineRule="auto"/>
+        <w:contextualSpacing/>
+        <w:rPr>
+          <w:rFonts w:ascii="Courier New" w:hAnsi="Courier New" w:cs="Courier New"/>
+          <w:sz w:val="16"/>
+          <w:szCs w:val="16"/>
+        </w:rPr>
+      </w:pPr>
+      <w:r>
+        <w:rPr>
+          <w:rFonts w:ascii="Courier New" w:hAnsi="Courier New" w:cs="Courier New"/>
+          <w:sz w:val="16"/>
+          <w:szCs w:val="16"/>
+        </w:rPr>
+        <w:t xml:space="preserve">    add the </w:t>
+      </w:r>
+      <w:r>
+        <w:rPr>
+          <w:rFonts w:ascii="Courier New" w:hAnsi="Courier New" w:cs="Courier New"/>
+          <w:sz w:val="16"/>
+          <w:szCs w:val="16"/>
+        </w:rPr>
+        <w:t>newly create list</w:t>
+      </w:r>
+      <w:r>
+        <w:rPr>
+          <w:rFonts w:ascii="Courier New" w:hAnsi="Courier New" w:cs="Courier New"/>
+          <w:sz w:val="16"/>
+          <w:szCs w:val="16"/>
+        </w:rPr>
+        <w:t xml:space="preserve"> to the full list using the extend method to add more than one item</w:t>
+      </w:r>
+      <w:r>
+        <w:rPr>
+          <w:rFonts w:ascii="Courier New" w:hAnsi="Courier New" w:cs="Courier New"/>
+          <w:sz w:val="16"/>
+          <w:szCs w:val="16"/>
+        </w:rPr>
+        <w:t xml:space="preserve"> at a time</w:t>
+      </w:r>
     </w:p>
     <w:p>
       <w:pPr>
@@ -2333,6 +2402,122 @@
         </w:rPr>
         <w:t>list</w:t>
       </w:r>
+      <w:r>
+        <w:rPr>
+          <w:rFonts w:ascii="Courier New" w:hAnsi="Courier New" w:cs="Courier New"/>
+          <w:sz w:val="16"/>
+          <w:szCs w:val="16"/>
+        </w:rPr>
+        <w:t xml:space="preserve"> usi</w:t>
+      </w:r>
+      <w:r>
+        <w:rPr>
+          <w:rFonts w:ascii="Courier New" w:hAnsi="Courier New" w:cs="Courier New"/>
+          <w:sz w:val="16"/>
+          <w:szCs w:val="16"/>
+        </w:rPr>
+        <w:t>ng the iterator unpack operator, example:</w:t>
+      </w:r>
+    </w:p>
+    <w:p>
+      <w:pPr>
+        <w:pStyle w:val="HTMLPreformatted"/>
+        <w:shd w:val="clear" w:color="auto" w:fill="FFFFFF"/>
+        <w:rPr>
+          <w:color w:val="000000"/>
+          <w:sz w:val="21"/>
+          <w:szCs w:val="21"/>
+        </w:rPr>
+      </w:pPr>
+      <w:r>
+        <w:rPr>
+          <w:color w:val="000080"/>
+          <w:sz w:val="21"/>
+          <w:szCs w:val="21"/>
+        </w:rPr>
+        <w:tab/>
+      </w:r>
+      <w:r>
+        <w:rPr>
+          <w:color w:val="000080"/>
+          <w:sz w:val="21"/>
+          <w:szCs w:val="21"/>
+        </w:rPr>
+        <w:t>print</w:t>
+      </w:r>
+      <w:r>
+        <w:rPr>
+          <w:color w:val="000000"/>
+          <w:sz w:val="21"/>
+          <w:szCs w:val="21"/>
+        </w:rPr>
+        <w:t xml:space="preserve">(*all_sports, </w:t>
+      </w:r>
+      <w:r>
+        <w:rPr>
+          <w:color w:val="660099"/>
+          <w:sz w:val="21"/>
+          <w:szCs w:val="21"/>
+        </w:rPr>
+        <w:t>sep</w:t>
+      </w:r>
+      <w:r>
+        <w:rPr>
+          <w:color w:val="000000"/>
+          <w:sz w:val="21"/>
+          <w:szCs w:val="21"/>
+        </w:rPr>
+        <w:t>=</w:t>
+      </w:r>
+      <w:r>
+        <w:rPr>
+          <w:b/>
+          <w:bCs/>
+          <w:color w:val="008000"/>
+          <w:sz w:val="21"/>
+          <w:szCs w:val="21"/>
+        </w:rPr>
+        <w:t>'</w:t>
+      </w:r>
+      <w:r>
+        <w:rPr>
+          <w:b/>
+          <w:bCs/>
+          <w:color w:val="000080"/>
+          <w:sz w:val="21"/>
+          <w:szCs w:val="21"/>
+        </w:rPr>
+        <w:t>\n</w:t>
+      </w:r>
+      <w:r>
+        <w:rPr>
+          <w:b/>
+          <w:bCs/>
+          <w:color w:val="008000"/>
+          <w:sz w:val="21"/>
+          <w:szCs w:val="21"/>
+        </w:rPr>
+        <w:t>'</w:t>
+      </w:r>
+      <w:r>
+        <w:rPr>
+          <w:color w:val="000000"/>
+          <w:sz w:val="21"/>
+          <w:szCs w:val="21"/>
+        </w:rPr>
+        <w:t>)</w:t>
+      </w:r>
+    </w:p>
+    <w:p>
+      <w:pPr>
+        <w:spacing w:line="240" w:lineRule="auto"/>
+        <w:contextualSpacing/>
+        <w:rPr>
+          <w:rFonts w:ascii="Courier New" w:hAnsi="Courier New" w:cs="Courier New"/>
+          <w:sz w:val="16"/>
+          <w:szCs w:val="16"/>
+        </w:rPr>
+      </w:pPr>
     </w:p>
     <w:p>
       <w:pPr>
@@ -2450,7 +2635,15 @@
           <w:sz w:val="16"/>
           <w:szCs w:val="16"/>
         </w:rPr>
-        <w:t>Class Genders</w:t>
+        <w:t>Course</w:t>
+      </w:r>
+      <w:r>
+        <w:rPr>
+          <w:rFonts w:ascii="Courier New" w:hAnsi="Courier New" w:cs="Courier New"/>
+          <w:sz w:val="16"/>
+          <w:szCs w:val="16"/>
+        </w:rPr>
+        <w:t xml:space="preserve"> Genders</w:t>
       </w:r>
     </w:p>
     <w:p>
@@ -2488,45 +2681,69 @@
           <w:sz w:val="16"/>
           <w:szCs w:val="16"/>
         </w:rPr>
-        <w:t>Math: Male = 1 Female = 3</w:t>
-      </w:r>
-    </w:p>
-    <w:p>
-      <w:pPr>
-        <w:spacing w:line="240" w:lineRule="auto"/>
-        <w:contextualSpacing/>
-        <w:rPr>
-          <w:rFonts w:ascii="Courier New" w:hAnsi="Courier New" w:cs="Courier New"/>
-          <w:sz w:val="16"/>
-          <w:szCs w:val="16"/>
-        </w:rPr>
-      </w:pPr>
-      <w:r>
-        <w:rPr>
-          <w:rFonts w:ascii="Courier New" w:hAnsi="Courier New" w:cs="Courier New"/>
-          <w:sz w:val="16"/>
-          <w:szCs w:val="16"/>
-        </w:rPr>
-        <w:t>English: Male = 2 Female = 3</w:t>
-      </w:r>
-    </w:p>
-    <w:p>
-      <w:pPr>
-        <w:spacing w:line="240" w:lineRule="auto"/>
-        <w:contextualSpacing/>
-        <w:rPr>
-          <w:rFonts w:ascii="Courier New" w:hAnsi="Courier New" w:cs="Courier New"/>
-          <w:sz w:val="16"/>
-          <w:szCs w:val="16"/>
-        </w:rPr>
-      </w:pPr>
-      <w:r>
-        <w:rPr>
-          <w:rFonts w:ascii="Courier New" w:hAnsi="Courier New" w:cs="Courier New"/>
-          <w:sz w:val="16"/>
-          <w:szCs w:val="16"/>
-        </w:rPr>
-        <w:t>Science: Male = 2 Female = 3</w:t>
+        <w:t>Math</w:t>
+      </w:r>
+      <w:r>
+        <w:rPr>
+          <w:rFonts w:ascii="Courier New" w:hAnsi="Courier New" w:cs="Courier New"/>
+          <w:sz w:val="16"/>
+          <w:szCs w:val="16"/>
+        </w:rPr>
+        <w:t>: Male = 1 Female = 3</w:t>
+      </w:r>
+    </w:p>
+    <w:p>
+      <w:pPr>
+        <w:spacing w:line="240" w:lineRule="auto"/>
+        <w:contextualSpacing/>
+        <w:rPr>
+          <w:rFonts w:ascii="Courier New" w:hAnsi="Courier New" w:cs="Courier New"/>
+          <w:sz w:val="16"/>
+          <w:szCs w:val="16"/>
+        </w:rPr>
+      </w:pPr>
+      <w:r>
+        <w:rPr>
+          <w:rFonts w:ascii="Courier New" w:hAnsi="Courier New" w:cs="Courier New"/>
+          <w:sz w:val="16"/>
+          <w:szCs w:val="16"/>
+        </w:rPr>
+        <w:t>English</w:t>
+      </w:r>
+      <w:r>
+        <w:rPr>
+          <w:rFonts w:ascii="Courier New" w:hAnsi="Courier New" w:cs="Courier New"/>
+          <w:sz w:val="16"/>
+          <w:szCs w:val="16"/>
+        </w:rPr>
+        <w:t>: Male = 2 Female = 3</w:t>
+      </w:r>
+    </w:p>
+    <w:p>
+      <w:pPr>
+        <w:spacing w:line="240" w:lineRule="auto"/>
+        <w:contextualSpacing/>
+        <w:rPr>
+          <w:rFonts w:ascii="Courier New" w:hAnsi="Courier New" w:cs="Courier New"/>
+          <w:sz w:val="16"/>
+          <w:szCs w:val="16"/>
+        </w:rPr>
+      </w:pPr>
+      <w:r>
+        <w:rPr>
+          <w:rFonts w:ascii="Courier New" w:hAnsi="Courier New" w:cs="Courier New"/>
+          <w:sz w:val="16"/>
+          <w:szCs w:val="16"/>
+        </w:rPr>
+        <w:t>Science</w:t>
+      </w:r>
+      <w:r>
+        <w:rPr>
+          <w:rFonts w:ascii="Courier New" w:hAnsi="Courier New" w:cs="Courier New"/>
+          <w:sz w:val="16"/>
+          <w:szCs w:val="16"/>
+        </w:rPr>
+        <w:t>: Male = 2 Female = 3</w:t>
       </w:r>
     </w:p>
     <w:p>
@@ -2623,7 +2840,7 @@
           <w:sz w:val="16"/>
           <w:szCs w:val="16"/>
         </w:rPr>
-        <w:t>'firstName'</w:t>
+        <w:t>‘first_name’</w:t>
       </w:r>
       <w:r>
         <w:rPr>
@@ -2673,7 +2890,7 @@
           <w:sz w:val="16"/>
           <w:szCs w:val="16"/>
         </w:rPr>
-        <w:t>'lastName'</w:t>
+        <w:t>‘last_name’</w:t>
       </w:r>
       <w:r>
         <w:rPr>
@@ -2900,7 +3117,7 @@
           <w:sz w:val="16"/>
           <w:szCs w:val="16"/>
         </w:rPr>
-        <w:t>'Math'</w:t>
+        <w:t>‘math’</w:t>
       </w:r>
       <w:r>
         <w:rPr>
@@ -3329,7 +3546,7 @@
           <w:iCs/>
           <w:color w:val="8C8C8C"/>
         </w:rPr>
-        <w:t>class</w:t>
+        <w:t>course</w:t>
       </w:r>
       <w:r>
         <w:rPr>
@@ -3354,7 +3571,6 @@
           <w:color w:val="8C8C8C"/>
         </w:rPr>
         <w:br/>
-        <w:t>'math': {'Female': 3, 'Male': 1}</w:t>
       </w:r>
       <w:r>
         <w:rPr>
@@ -3362,8 +3578,7 @@
           <w:iCs/>
           <w:color w:val="8C8C8C"/>
         </w:rPr>
-        <w:br/>
-        <w:t>'english': {'Female': 3, 'Male': 2}</w:t>
+        <w:t>‘math’</w:t>
       </w:r>
       <w:r>
         <w:rPr>
@@ -3371,8 +3586,57 @@
           <w:iCs/>
           <w:color w:val="8C8C8C"/>
         </w:rPr>
+        <w:t>: {'Female': 3, 'Male': 1}</w:t>
+      </w:r>
+      <w:r>
+        <w:rPr>
+          <w:i/>
+          <w:iCs/>
+          <w:color w:val="8C8C8C"/>
+        </w:rPr>
         <w:br/>
-        <w:t>'science': {'Female': 3, 'Male': 2}</w:t>
+        <w:t>'</w:t>
+      </w:r>
+      <w:r>
+        <w:rPr>
+          <w:i/>
+          <w:iCs/>
+          <w:color w:val="8C8C8C"/>
+        </w:rPr>
+        <w:t>english</w:t>
+      </w:r>
+      <w:r>
+        <w:rPr>
+          <w:i/>
+          <w:iCs/>
+          <w:color w:val="8C8C8C"/>
+        </w:rPr>
+        <w:t>': {'Female': 3, 'Male': 2}</w:t>
+      </w:r>
+      <w:r>
+        <w:rPr>
+          <w:i/>
+          <w:iCs/>
+          <w:color w:val="8C8C8C"/>
+        </w:rPr>
+        <w:br/>
+        <w:t>'</w:t>
+      </w:r>
+      <w:r>
+        <w:rPr>
+          <w:i/>
+          <w:iCs/>
+          <w:color w:val="8C8C8C"/>
+        </w:rPr>
+        <w:t>science</w:t>
+      </w:r>
+      <w:r>
+        <w:rPr>
+          <w:i/>
+          <w:iCs/>
+          <w:color w:val="8C8C8C"/>
+        </w:rPr>
+        <w:t>': {'Female': 3, 'Male': 2}</w:t>
       </w:r>
     </w:p>
     <w:p>
@@ -3408,7 +3672,7 @@
           <w:sz w:val="16"/>
           <w:szCs w:val="16"/>
         </w:rPr>
-        <w:t>class</w:t>
+        <w:t>course</w:t>
       </w:r>
       <w:r>
         <w:rPr>
@@ -3470,7 +3734,7 @@
           <w:sz w:val="16"/>
           <w:szCs w:val="16"/>
         </w:rPr>
-        <w:t>class</w:t>
+        <w:t>course</w:t>
       </w:r>
       <w:r>
         <w:rPr>
@@ -3502,7 +3766,7 @@
           <w:sz w:val="16"/>
           <w:szCs w:val="16"/>
         </w:rPr>
-        <w:t>class</w:t>
+        <w:t>course</w:t>
       </w:r>
       <w:r>
         <w:rPr>
@@ -3665,7 +3929,7 @@
           <w:sz w:val="16"/>
           <w:szCs w:val="16"/>
         </w:rPr>
-        <w:t>class</w:t>
+        <w:t>course</w:t>
       </w:r>
       <w:r>
         <w:rPr>
@@ -3795,7 +4059,7 @@
           <w:sz w:val="16"/>
           <w:szCs w:val="16"/>
         </w:rPr>
-        <w:t>class</w:t>
+        <w:t>course</w:t>
       </w:r>
       <w:r>
         <w:rPr>
@@ -3811,7 +4075,7 @@
           <w:sz w:val="16"/>
           <w:szCs w:val="16"/>
         </w:rPr>
-        <w:t>class</w:t>
+        <w:t>course</w:t>
       </w:r>
       <w:r>
         <w:rPr>
@@ -3857,7 +4121,7 @@
           <w:sz w:val="16"/>
           <w:szCs w:val="16"/>
         </w:rPr>
-        <w:t>class</w:t>
+        <w:t>course</w:t>
       </w:r>
       <w:r>
         <w:rPr>
@@ -3889,7 +4153,7 @@
           <w:sz w:val="16"/>
           <w:szCs w:val="16"/>
         </w:rPr>
-        <w:t>class</w:t>
+        <w:t>course</w:t>
       </w:r>
       <w:r>
         <w:rPr>
@@ -4010,7 +4274,13 @@
         <w:t xml:space="preserve">4) </w:t>
       </w:r>
       <w:r>
-        <w:t>Sue Smith Class List</w:t>
+        <w:t xml:space="preserve">Sue Smith </w:t>
+      </w:r>
+      <w:r>
+        <w:t>Course</w:t>
+      </w:r>
+      <w:r>
+        <w:t xml:space="preserve"> List</w:t>
       </w:r>
     </w:p>
     <w:p>
@@ -4085,7 +4355,23 @@
           <w:sz w:val="16"/>
           <w:szCs w:val="16"/>
         </w:rPr>
-        <w:t>Sue Smith Class List</w:t>
+        <w:t xml:space="preserve">Sue Smith </w:t>
+      </w:r>
+      <w:r>
+        <w:rPr>
+          <w:rFonts w:ascii="Courier New" w:hAnsi="Courier New" w:cs="Courier New"/>
+          <w:sz w:val="16"/>
+          <w:szCs w:val="16"/>
+        </w:rPr>
+        <w:t>Course</w:t>
+      </w:r>
+      <w:r>
+        <w:rPr>
+          <w:rFonts w:ascii="Courier New" w:hAnsi="Courier New" w:cs="Courier New"/>
+          <w:sz w:val="16"/>
+          <w:szCs w:val="16"/>
+        </w:rPr>
+        <w:t xml:space="preserve"> List</w:t>
       </w:r>
     </w:p>
     <w:p>
@@ -4131,7 +4417,39 @@
           <w:sz w:val="16"/>
           <w:szCs w:val="16"/>
         </w:rPr>
-        <w:t>Math, English, Science</w:t>
+        <w:t>Math</w:t>
+      </w:r>
+      <w:r>
+        <w:rPr>
+          <w:rFonts w:ascii="Courier New" w:hAnsi="Courier New" w:cs="Courier New"/>
+          <w:sz w:val="16"/>
+          <w:szCs w:val="16"/>
+        </w:rPr>
+        <w:t xml:space="preserve">, </w:t>
+      </w:r>
+      <w:r>
+        <w:rPr>
+          <w:rFonts w:ascii="Courier New" w:hAnsi="Courier New" w:cs="Courier New"/>
+          <w:sz w:val="16"/>
+          <w:szCs w:val="16"/>
+        </w:rPr>
+        <w:t>English</w:t>
+      </w:r>
+      <w:r>
+        <w:rPr>
+          <w:rFonts w:ascii="Courier New" w:hAnsi="Courier New" w:cs="Courier New"/>
+          <w:sz w:val="16"/>
+          <w:szCs w:val="16"/>
+        </w:rPr>
+        <w:t xml:space="preserve">, </w:t>
+      </w:r>
+      <w:r>
+        <w:rPr>
+          <w:rFonts w:ascii="Courier New" w:hAnsi="Courier New" w:cs="Courier New"/>
+          <w:sz w:val="16"/>
+          <w:szCs w:val="16"/>
+        </w:rPr>
+        <w:t>Science</w:t>
       </w:r>
     </w:p>
     <w:p>
@@ -4228,7 +4546,7 @@
           <w:sz w:val="16"/>
           <w:szCs w:val="16"/>
         </w:rPr>
-        <w:t>'firstName'</w:t>
+        <w:t>‘first_name’</w:t>
       </w:r>
       <w:r>
         <w:rPr>
@@ -4278,7 +4596,7 @@
           <w:sz w:val="16"/>
           <w:szCs w:val="16"/>
         </w:rPr>
-        <w:t>'lastName'</w:t>
+        <w:t>‘last_name’</w:t>
       </w:r>
       <w:r>
         <w:rPr>
@@ -4655,7 +4973,7 @@
           <w:sz w:val="16"/>
           <w:szCs w:val="16"/>
         </w:rPr>
-        <w:t>'Math'</w:t>
+        <w:t>‘math’</w:t>
       </w:r>
       <w:r>
         <w:rPr>
@@ -5339,23 +5657,23 @@
           <w:sz w:val="16"/>
           <w:szCs w:val="16"/>
         </w:rPr>
-        <w:t>class</w:t>
-      </w:r>
-      <w:r>
-        <w:rPr>
-          <w:rFonts w:ascii="Courier New" w:hAnsi="Courier New" w:cs="Courier New"/>
-          <w:sz w:val="16"/>
-          <w:szCs w:val="16"/>
-        </w:rPr>
-        <w:t>), value (c</w:t>
-      </w:r>
-      <w:r>
-        <w:rPr>
-          <w:rFonts w:ascii="Courier New" w:hAnsi="Courier New" w:cs="Courier New"/>
-          <w:sz w:val="16"/>
-          <w:szCs w:val="16"/>
-        </w:rPr>
-        <w:t>lass</w:t>
+        <w:t>course</w:t>
+      </w:r>
+      <w:r>
+        <w:rPr>
+          <w:rFonts w:ascii="Courier New" w:hAnsi="Courier New" w:cs="Courier New"/>
+          <w:sz w:val="16"/>
+          <w:szCs w:val="16"/>
+        </w:rPr>
+        <w:t>), value (</w:t>
+      </w:r>
+      <w:r>
+        <w:rPr>
+          <w:rFonts w:ascii="Courier New" w:hAnsi="Courier New" w:cs="Courier New"/>
+          <w:sz w:val="16"/>
+          <w:szCs w:val="16"/>
+        </w:rPr>
+        <w:t>course</w:t>
       </w:r>
       <w:r>
         <w:rPr>
@@ -5428,7 +5746,23 @@
           <w:szCs w:val="16"/>
         </w:rPr>
         <w:tab/>
-        <w:t>if student id in class grades dict</w:t>
+        <w:t xml:space="preserve">if student id in </w:t>
+      </w:r>
+      <w:r>
+        <w:rPr>
+          <w:rFonts w:ascii="Courier New" w:hAnsi="Courier New" w:cs="Courier New"/>
+          <w:sz w:val="16"/>
+          <w:szCs w:val="16"/>
+        </w:rPr>
+        <w:t>course</w:t>
+      </w:r>
+      <w:r>
+        <w:rPr>
+          <w:rFonts w:ascii="Courier New" w:hAnsi="Courier New" w:cs="Courier New"/>
+          <w:sz w:val="16"/>
+          <w:szCs w:val="16"/>
+        </w:rPr>
+        <w:t xml:space="preserve"> grades dict</w:t>
       </w:r>
     </w:p>
     <w:p>
@@ -5477,7 +5811,23 @@
           <w:szCs w:val="16"/>
         </w:rPr>
         <w:tab/>
-        <w:t xml:space="preserve">add the class name to Sue’s course set using the </w:t>
+        <w:t xml:space="preserve">add the </w:t>
+      </w:r>
+      <w:r>
+        <w:rPr>
+          <w:rFonts w:ascii="Courier New" w:hAnsi="Courier New" w:cs="Courier New"/>
+          <w:sz w:val="16"/>
+          <w:szCs w:val="16"/>
+        </w:rPr>
+        <w:t>course</w:t>
+      </w:r>
+      <w:r>
+        <w:rPr>
+          <w:rFonts w:ascii="Courier New" w:hAnsi="Courier New" w:cs="Courier New"/>
+          <w:sz w:val="16"/>
+          <w:szCs w:val="16"/>
+        </w:rPr>
+        <w:t xml:space="preserve"> name to Sue’s course set using the </w:t>
       </w:r>
       <w:r>
         <w:rPr>
@@ -5543,6 +5893,14 @@
           <w:szCs w:val="16"/>
         </w:rPr>
         <w:t>display the list</w:t>
+      </w:r>
+      <w:r>
+        <w:rPr>
+          <w:rFonts w:ascii="Courier New" w:hAnsi="Courier New" w:cs="Courier New"/>
+          <w:sz w:val="16"/>
+          <w:szCs w:val="16"/>
+        </w:rPr>
+        <w:t xml:space="preserve"> using the iterator unpack operator</w:t>
       </w:r>
     </w:p>
     <w:p>
@@ -5597,7 +5955,16 @@
         <w:t>S</w:t>
       </w:r>
       <w:r>
-        <w:t>tudents in Science not Math</w:t>
+        <w:t xml:space="preserve">tudents in </w:t>
+      </w:r>
+      <w:r>
+        <w:t>Science</w:t>
+      </w:r>
+      <w:r>
+        <w:t xml:space="preserve"> not </w:t>
+      </w:r>
+      <w:r>
+        <w:t>Math</w:t>
       </w:r>
     </w:p>
     <w:p>
@@ -5669,7 +6036,39 @@
           <w:sz w:val="16"/>
           <w:szCs w:val="16"/>
         </w:rPr>
-        <w:t>Students in Science not Math:</w:t>
+        <w:t xml:space="preserve">Students in </w:t>
+      </w:r>
+      <w:r>
+        <w:rPr>
+          <w:rFonts w:ascii="Courier New" w:hAnsi="Courier New" w:cs="Courier New"/>
+          <w:sz w:val="16"/>
+          <w:szCs w:val="16"/>
+        </w:rPr>
+        <w:t>Science</w:t>
+      </w:r>
+      <w:r>
+        <w:rPr>
+          <w:rFonts w:ascii="Courier New" w:hAnsi="Courier New" w:cs="Courier New"/>
+          <w:sz w:val="16"/>
+          <w:szCs w:val="16"/>
+        </w:rPr>
+        <w:t xml:space="preserve"> not </w:t>
+      </w:r>
+      <w:r>
+        <w:rPr>
+          <w:rFonts w:ascii="Courier New" w:hAnsi="Courier New" w:cs="Courier New"/>
+          <w:sz w:val="16"/>
+          <w:szCs w:val="16"/>
+        </w:rPr>
+        <w:t>Math</w:t>
+      </w:r>
+      <w:r>
+        <w:rPr>
+          <w:rFonts w:ascii="Courier New" w:hAnsi="Courier New" w:cs="Courier New"/>
+          <w:sz w:val="16"/>
+          <w:szCs w:val="16"/>
+        </w:rPr>
+        <w:t>:</w:t>
       </w:r>
     </w:p>
     <w:p>
@@ -5749,8 +6148,6 @@
         </w:rPr>
         <w:t xml:space="preserve">Data Example: </w:t>
       </w:r>
-      <w:bookmarkStart w:id="0" w:name="_GoBack"/>
-      <w:bookmarkEnd w:id="0"/>
     </w:p>
     <w:p>
       <w:pPr>
@@ -5825,7 +6222,7 @@
           <w:sz w:val="16"/>
           <w:szCs w:val="16"/>
         </w:rPr>
-        <w:t>'firstName'</w:t>
+        <w:t>‘first_name’</w:t>
       </w:r>
       <w:r>
         <w:rPr>
@@ -5875,7 +6272,7 @@
           <w:sz w:val="16"/>
           <w:szCs w:val="16"/>
         </w:rPr>
-        <w:t>'lastName'</w:t>
+        <w:t>‘last_name’</w:t>
       </w:r>
       <w:r>
         <w:rPr>
@@ -6241,7 +6638,7 @@
           <w:sz w:val="16"/>
           <w:szCs w:val="16"/>
         </w:rPr>
-        <w:t>'Math'</w:t>
+        <w:t>‘math’</w:t>
       </w:r>
       <w:r>
         <w:rPr>
@@ -6816,7 +7213,31 @@
           <w:szCs w:val="16"/>
         </w:rPr>
         <w:tab/>
-        <w:t>if student id in grades science and student id not in grades math</w:t>
+        <w:t xml:space="preserve">if student id in grades </w:t>
+      </w:r>
+      <w:r>
+        <w:rPr>
+          <w:rFonts w:ascii="Courier New" w:hAnsi="Courier New" w:cs="Courier New"/>
+          <w:sz w:val="16"/>
+          <w:szCs w:val="16"/>
+        </w:rPr>
+        <w:t>science</w:t>
+      </w:r>
+      <w:r>
+        <w:rPr>
+          <w:rFonts w:ascii="Courier New" w:hAnsi="Courier New" w:cs="Courier New"/>
+          <w:sz w:val="16"/>
+          <w:szCs w:val="16"/>
+        </w:rPr>
+        <w:t xml:space="preserve"> and student id not in grades </w:t>
+      </w:r>
+      <w:r>
+        <w:rPr>
+          <w:rFonts w:ascii="Courier New" w:hAnsi="Courier New" w:cs="Courier New"/>
+          <w:sz w:val="16"/>
+          <w:szCs w:val="16"/>
+        </w:rPr>
+        <w:t>math</w:t>
       </w:r>
     </w:p>
     <w:p>
@@ -7319,7 +7740,13 @@
         <w:t xml:space="preserve">8) </w:t>
       </w:r>
       <w:r>
-        <w:t>Students in Same Classes as Sue Smith</w:t>
+        <w:t xml:space="preserve">Students in Same </w:t>
+      </w:r>
+      <w:r>
+        <w:t>Course</w:t>
+      </w:r>
+      <w:r>
+        <w:t>es as Sue Smith</w:t>
       </w:r>
     </w:p>
     <w:p>
@@ -7392,7 +7819,23 @@
           <w:sz w:val="16"/>
           <w:szCs w:val="16"/>
         </w:rPr>
-        <w:t>Students in Same Classes as Sue Smith</w:t>
+        <w:t xml:space="preserve">Students in Same </w:t>
+      </w:r>
+      <w:r>
+        <w:rPr>
+          <w:rFonts w:ascii="Courier New" w:hAnsi="Courier New" w:cs="Courier New"/>
+          <w:sz w:val="16"/>
+          <w:szCs w:val="16"/>
+        </w:rPr>
+        <w:t>Course</w:t>
+      </w:r>
+      <w:r>
+        <w:rPr>
+          <w:rFonts w:ascii="Courier New" w:hAnsi="Courier New" w:cs="Courier New"/>
+          <w:sz w:val="16"/>
+          <w:szCs w:val="16"/>
+        </w:rPr>
+        <w:t>es as Sue Smith</w:t>
       </w:r>
     </w:p>
     <w:p>
@@ -8306,7 +8749,6 @@
     <w:basedOn w:val="Normal"/>
     <w:link w:val="HTMLPreformattedChar"/>
     <w:uiPriority w:val="99"/>
-    <w:semiHidden/>
     <w:unhideWhenUsed/>
     <w:rsid w:val="00C904E9"/>
     <w:pPr>
@@ -8341,7 +8783,6 @@
     <w:basedOn w:val="DefaultParagraphFont"/>
     <w:link w:val="HTMLPreformatted"/>
     <w:uiPriority w:val="99"/>
-    <w:semiHidden/>
     <w:rsid w:val="00C904E9"/>
     <w:rPr>
       <w:rFonts w:ascii="Courier New" w:eastAsia="Times New Roman" w:hAnsi="Courier New" w:cs="Courier New"/>
@@ -8907,15 +9348,15 @@
 <file path=customXml/itemProps2.xml><?xml version="1.0" encoding="utf-8"?>
 <ds:datastoreItem xmlns:ds="http://schemas.openxmlformats.org/officeDocument/2006/customXml" ds:itemID="{F9DA3B8D-CD95-466D-AAD6-E1D3852CBBAB}">
   <ds:schemaRefs>
-    <ds:schemaRef ds:uri="http://purl.org/dc/elements/1.1/"/>
     <ds:schemaRef ds:uri="http://schemas.microsoft.com/sharepoint/v3"/>
     <ds:schemaRef ds:uri="06ae9b06-00a1-4186-b144-f05ec0e21892"/>
     <ds:schemaRef ds:uri="http://purl.org/dc/terms/"/>
     <ds:schemaRef ds:uri="http://schemas.microsoft.com/office/infopath/2007/PartnerControls"/>
     <ds:schemaRef ds:uri="http://schemas.microsoft.com/office/2006/documentManagement/types"/>
+    <ds:schemaRef ds:uri="7660e10e-00e6-4474-a38b-419bb33f7d23"/>
+    <ds:schemaRef ds:uri="http://purl.org/dc/elements/1.1/"/>
+    <ds:schemaRef ds:uri="http://schemas.microsoft.com/office/2006/metadata/properties"/>
     <ds:schemaRef ds:uri="http://schemas.openxmlformats.org/package/2006/metadata/core-properties"/>
-    <ds:schemaRef ds:uri="http://schemas.microsoft.com/office/2006/metadata/properties"/>
-    <ds:schemaRef ds:uri="7660e10e-00e6-4474-a38b-419bb33f7d23"/>
     <ds:schemaRef ds:uri="http://www.w3.org/XML/1998/namespace"/>
     <ds:schemaRef ds:uri="http://purl.org/dc/dcmitype/"/>
   </ds:schemaRefs>

</xml_diff>